<commit_message>
Updating project 03 with documentation and experiments results.
</commit_message>
<xml_diff>
--- a/parsec/Parsec - Anotações.docx
+++ b/parsec/Parsec - Anotações.docx
@@ -76,12 +76,24 @@
         </w:rPr>
         <w:t xml:space="preserve">Overview: </w:t>
       </w:r>
-      <w:hyperlink r:id="rId5" w:history="1">
+      <w:hyperlink r:id="rId6" w:history="1">
         <w:r>
           <w:rPr>
             <w:rStyle w:val="Hyperlink"/>
           </w:rPr>
-          <w:t>https://parsec.cs.princeton.edu/overview.htm</w:t>
+          <w:t>https://parsec.cs.princeton</w:t>
+        </w:r>
+        <w:r>
+          <w:rPr>
+            <w:rStyle w:val="Hyperlink"/>
+          </w:rPr>
+          <w:t>.</w:t>
+        </w:r>
+        <w:r>
+          <w:rPr>
+            <w:rStyle w:val="Hyperlink"/>
+          </w:rPr>
+          <w:t>edu/overview.htm</w:t>
         </w:r>
       </w:hyperlink>
     </w:p>
@@ -225,24 +237,104 @@
           <w:numId w:val="1"/>
         </w:numPr>
         <w:rPr>
-          <w:color w:val="FF0000"/>
           <w:lang w:val="pt-BR"/>
         </w:rPr>
       </w:pPr>
-      <w:r>
-        <w:rPr>
-          <w:color w:val="FF0000"/>
+      <w:proofErr w:type="gramStart"/>
+      <w:r>
+        <w:rPr>
           <w:lang w:val="pt-BR"/>
         </w:rPr>
-        <w:t>Erros na compilação</w:t>
-      </w:r>
-      <w:r>
-        <w:rPr>
-          <w:color w:val="FF0000"/>
+        <w:t>inclusão</w:t>
+      </w:r>
+      <w:proofErr w:type="gramEnd"/>
+      <w:r>
+        <w:rPr>
           <w:lang w:val="pt-BR"/>
         </w:rPr>
-        <w:t xml:space="preserve">: </w:t>
-      </w:r>
+        <w:t xml:space="preserve"> da </w:t>
+      </w:r>
+      <w:proofErr w:type="spellStart"/>
+      <w:r>
+        <w:rPr>
+          <w:lang w:val="pt-BR"/>
+        </w:rPr>
+        <w:t>flag</w:t>
+      </w:r>
+      <w:proofErr w:type="spellEnd"/>
+      <w:r>
+        <w:rPr>
+          <w:lang w:val="pt-BR"/>
+        </w:rPr>
+        <w:t xml:space="preserve"> </w:t>
+      </w:r>
+      <w:r>
+        <w:rPr>
+          <w:b/>
+          <w:lang w:val="pt-BR"/>
+        </w:rPr>
+        <w:t>–</w:t>
+      </w:r>
+      <w:proofErr w:type="spellStart"/>
+      <w:r>
+        <w:rPr>
+          <w:b/>
+          <w:lang w:val="pt-BR"/>
+        </w:rPr>
+        <w:t>std</w:t>
+      </w:r>
+      <w:proofErr w:type="spellEnd"/>
+      <w:r>
+        <w:rPr>
+          <w:b/>
+          <w:lang w:val="pt-BR"/>
+        </w:rPr>
+        <w:t>=</w:t>
+      </w:r>
+      <w:proofErr w:type="spellStart"/>
+      <w:r>
+        <w:rPr>
+          <w:b/>
+          <w:lang w:val="pt-BR"/>
+        </w:rPr>
+        <w:t>c++</w:t>
+      </w:r>
+      <w:proofErr w:type="spellEnd"/>
+      <w:r>
+        <w:rPr>
+          <w:b/>
+          <w:lang w:val="pt-BR"/>
+        </w:rPr>
+        <w:t>11</w:t>
+      </w:r>
+      <w:r>
+        <w:rPr>
+          <w:lang w:val="pt-BR"/>
+        </w:rPr>
+        <w:t xml:space="preserve"> no arquivo </w:t>
+      </w:r>
+      <w:proofErr w:type="spellStart"/>
+      <w:r>
+        <w:rPr>
+          <w:lang w:val="pt-BR"/>
+        </w:rPr>
+        <w:t>gcc.bldconf</w:t>
+      </w:r>
+      <w:proofErr w:type="spellEnd"/>
+      <w:r>
+        <w:rPr>
+          <w:lang w:val="pt-BR"/>
+        </w:rPr>
+        <w:t xml:space="preserve"> na pasta </w:t>
+      </w:r>
+      <w:proofErr w:type="spellStart"/>
+      <w:r>
+        <w:rPr>
+          <w:lang w:val="pt-BR"/>
+        </w:rPr>
+        <w:t>config</w:t>
+      </w:r>
+      <w:proofErr w:type="spellEnd"/>
     </w:p>
     <w:p>
       <w:pPr>
@@ -251,28 +343,110 @@
           <w:ilvl w:val="3"/>
           <w:numId w:val="1"/>
         </w:numPr>
+      </w:pPr>
+      <w:r>
+        <w:t>export CXXFLAGS="-O3 -g -</w:t>
+      </w:r>
+      <w:proofErr w:type="spellStart"/>
+      <w:r>
+        <w:t>funroll</w:t>
+      </w:r>
+      <w:proofErr w:type="spellEnd"/>
+      <w:r>
+        <w:t>-loops -</w:t>
+      </w:r>
+      <w:proofErr w:type="spellStart"/>
+      <w:r>
+        <w:t>fprefetch</w:t>
+      </w:r>
+      <w:proofErr w:type="spellEnd"/>
+      <w:r>
+        <w:t>-loop-arrays -</w:t>
+      </w:r>
+      <w:proofErr w:type="spellStart"/>
+      <w:r>
+        <w:t>fpermissive</w:t>
+      </w:r>
+      <w:proofErr w:type="spellEnd"/>
+      <w:r>
+        <w:t xml:space="preserve"> -</w:t>
+      </w:r>
+      <w:proofErr w:type="spellStart"/>
+      <w:r>
+        <w:t>fno</w:t>
+      </w:r>
+      <w:proofErr w:type="spellEnd"/>
+      <w:r>
+        <w:t xml:space="preserve">-exceptions </w:t>
+      </w:r>
+      <w:r>
+        <w:rPr>
+          <w:b/>
+          <w:color w:val="FF0000"/>
+        </w:rPr>
+        <w:t>-</w:t>
+      </w:r>
+      <w:proofErr w:type="spellStart"/>
+      <w:r>
+        <w:rPr>
+          <w:b/>
+          <w:color w:val="FF0000"/>
+        </w:rPr>
+        <w:t>std</w:t>
+      </w:r>
+      <w:proofErr w:type="spellEnd"/>
+      <w:r>
+        <w:rPr>
+          <w:b/>
+          <w:color w:val="FF0000"/>
+        </w:rPr>
+        <w:t>=</w:t>
+      </w:r>
+      <w:proofErr w:type="spellStart"/>
+      <w:r>
+        <w:rPr>
+          <w:b/>
+          <w:color w:val="FF0000"/>
+        </w:rPr>
+        <w:t>c++</w:t>
+      </w:r>
+      <w:proofErr w:type="spellEnd"/>
+      <w:r>
+        <w:rPr>
+          <w:b/>
+          <w:color w:val="FF0000"/>
+        </w:rPr>
+        <w:t>11</w:t>
+      </w:r>
+      <w:r>
+        <w:t xml:space="preserve"> ${PORTABILITY_FLAGS}"</w:t>
+      </w:r>
+    </w:p>
+    <w:p>
+      <w:pPr>
+        <w:pStyle w:val="PargrafodaLista"/>
+        <w:numPr>
+          <w:ilvl w:val="2"/>
+          <w:numId w:val="1"/>
+        </w:numPr>
         <w:rPr>
           <w:color w:val="FF0000"/>
           <w:lang w:val="pt-BR"/>
         </w:rPr>
       </w:pPr>
-      <w:proofErr w:type="spellStart"/>
-      <w:proofErr w:type="gramStart"/>
       <w:r>
         <w:rPr>
           <w:color w:val="FF0000"/>
           <w:lang w:val="pt-BR"/>
         </w:rPr>
-        <w:t>parsecmgmt</w:t>
-      </w:r>
-      <w:proofErr w:type="spellEnd"/>
-      <w:proofErr w:type="gramEnd"/>
+        <w:t>Erros na compilação</w:t>
+      </w:r>
       <w:r>
         <w:rPr>
           <w:color w:val="FF0000"/>
           <w:lang w:val="pt-BR"/>
         </w:rPr>
-        <w:t xml:space="preserve"> -a build </w:t>
+        <w:t xml:space="preserve">: </w:t>
       </w:r>
     </w:p>
     <w:p>
@@ -284,35 +458,26 @@
         </w:numPr>
         <w:rPr>
           <w:color w:val="FF0000"/>
+          <w:lang w:val="pt-BR"/>
         </w:rPr>
       </w:pPr>
       <w:proofErr w:type="spellStart"/>
+      <w:proofErr w:type="gramStart"/>
       <w:r>
         <w:rPr>
           <w:color w:val="FF0000"/>
+          <w:lang w:val="pt-BR"/>
         </w:rPr>
         <w:t>parsecmgmt</w:t>
       </w:r>
       <w:proofErr w:type="spellEnd"/>
+      <w:proofErr w:type="gramEnd"/>
       <w:r>
         <w:rPr>
           <w:color w:val="FF0000"/>
-        </w:rPr>
-        <w:t xml:space="preserve"> -a build –c </w:t>
-      </w:r>
-      <w:proofErr w:type="spellStart"/>
-      <w:r>
-        <w:rPr>
-          <w:color w:val="FF0000"/>
-        </w:rPr>
-        <w:t>gcc</w:t>
-      </w:r>
-      <w:proofErr w:type="spellEnd"/>
-      <w:r>
-        <w:rPr>
-          <w:color w:val="FF0000"/>
-        </w:rPr>
-        <w:t xml:space="preserve"> </w:t>
+          <w:lang w:val="pt-BR"/>
+        </w:rPr>
+        <w:t xml:space="preserve"> -a build </w:t>
       </w:r>
     </w:p>
     <w:p>
@@ -345,9 +510,15 @@
         <w:rPr>
           <w:color w:val="FF0000"/>
         </w:rPr>
-        <w:t>icc</w:t>
+        <w:t>gcc</w:t>
       </w:r>
       <w:proofErr w:type="spellEnd"/>
+      <w:r>
+        <w:rPr>
+          <w:color w:val="FF0000"/>
+        </w:rPr>
+        <w:t xml:space="preserve"> </w:t>
+      </w:r>
     </w:p>
     <w:p>
       <w:pPr>
@@ -379,7 +550,7 @@
         <w:rPr>
           <w:color w:val="FF0000"/>
         </w:rPr>
-        <w:t>gcc-pthreads</w:t>
+        <w:t>icc</w:t>
       </w:r>
       <w:proofErr w:type="spellEnd"/>
     </w:p>
@@ -401,17 +572,12 @@
       </w:r>
       <w:proofErr w:type="spellStart"/>
       <w:r>
-        <w:t>tbblib</w:t>
+        <w:t>netapps</w:t>
       </w:r>
       <w:proofErr w:type="spellEnd"/>
       <w:r>
-        <w:t xml:space="preserve">  -c </w:t>
-      </w:r>
-      <w:proofErr w:type="spellStart"/>
-      <w:r>
-        <w:t>gcc-tbb</w:t>
-      </w:r>
-      <w:proofErr w:type="spellEnd"/>
+        <w:t xml:space="preserve"> </w:t>
+      </w:r>
     </w:p>
     <w:p>
       <w:pPr>
@@ -420,26 +586,58 @@
           <w:ilvl w:val="3"/>
           <w:numId w:val="1"/>
         </w:numPr>
+        <w:rPr>
+          <w:color w:val="FF0000"/>
+        </w:rPr>
       </w:pPr>
       <w:proofErr w:type="spellStart"/>
       <w:r>
+        <w:rPr>
+          <w:color w:val="FF0000"/>
+        </w:rPr>
         <w:t>parsecmgmt</w:t>
       </w:r>
       <w:proofErr w:type="spellEnd"/>
       <w:r>
-        <w:t xml:space="preserve"> -a build -p </w:t>
-      </w:r>
-      <w:r>
-        <w:t xml:space="preserve">hooks -c </w:t>
+        <w:rPr>
+          <w:color w:val="FF0000"/>
+        </w:rPr>
+        <w:t xml:space="preserve"> -a build </w:t>
+      </w:r>
+      <w:r>
+        <w:rPr>
+          <w:color w:val="FF0000"/>
+        </w:rPr>
+        <w:t xml:space="preserve">–p </w:t>
       </w:r>
       <w:proofErr w:type="spellStart"/>
       <w:r>
-        <w:t>gcc</w:t>
+        <w:rPr>
+          <w:color w:val="FF0000"/>
+        </w:rPr>
+        <w:t>pthreads</w:t>
       </w:r>
       <w:proofErr w:type="spellEnd"/>
       <w:r>
-        <w:t xml:space="preserve">-hooks </w:t>
-      </w:r>
+        <w:rPr>
+          <w:color w:val="FF0000"/>
+        </w:rPr>
+        <w:t xml:space="preserve"> </w:t>
+      </w:r>
+      <w:r>
+        <w:rPr>
+          <w:color w:val="FF0000"/>
+        </w:rPr>
+        <w:t xml:space="preserve">–c </w:t>
+      </w:r>
+      <w:proofErr w:type="spellStart"/>
+      <w:r>
+        <w:rPr>
+          <w:color w:val="FF0000"/>
+        </w:rPr>
+        <w:t>gcc-pthreads</w:t>
+      </w:r>
+      <w:proofErr w:type="spellEnd"/>
     </w:p>
     <w:p>
       <w:pPr>
@@ -455,15 +653,7 @@
       </w:r>
       <w:proofErr w:type="spellEnd"/>
       <w:r>
-        <w:t xml:space="preserve"> -a build -p kernels -c </w:t>
-      </w:r>
-      <w:proofErr w:type="spellStart"/>
-      <w:r>
-        <w:t>gcc</w:t>
-      </w:r>
-      <w:proofErr w:type="spellEnd"/>
-      <w:r>
-        <w:t>-serial</w:t>
+        <w:t xml:space="preserve"> -a build -p splash2</w:t>
       </w:r>
     </w:p>
     <w:p>
@@ -474,21 +664,38 @@
           <w:numId w:val="1"/>
         </w:numPr>
       </w:pPr>
-      <w:proofErr w:type="spellStart"/>
-      <w:r>
-        <w:t>parsecmgmt</w:t>
-      </w:r>
-      <w:proofErr w:type="spellEnd"/>
-      <w:r>
-        <w:t xml:space="preserve"> -a build -p </w:t>
-      </w:r>
-      <w:proofErr w:type="spellStart"/>
-      <w:r>
-        <w:t>netapps</w:t>
-      </w:r>
-      <w:proofErr w:type="spellEnd"/>
-      <w:r>
-        <w:t xml:space="preserve"> </w:t>
+    </w:p>
+    <w:p>
+      <w:pPr>
+        <w:pStyle w:val="PargrafodaLista"/>
+        <w:ind w:left="2520"/>
+        <w:rPr>
+          <w:color w:val="FF0000"/>
+        </w:rPr>
+      </w:pPr>
+    </w:p>
+    <w:p>
+      <w:pPr>
+        <w:pStyle w:val="PargrafodaLista"/>
+        <w:numPr>
+          <w:ilvl w:val="2"/>
+          <w:numId w:val="1"/>
+        </w:numPr>
+        <w:rPr>
+          <w:lang w:val="pt-BR"/>
+        </w:rPr>
+      </w:pPr>
+      <w:r>
+        <w:rPr>
+          <w:lang w:val="pt-BR"/>
+        </w:rPr>
+        <w:t>Sucesso na compilação</w:t>
+      </w:r>
+      <w:r>
+        <w:rPr>
+          <w:lang w:val="pt-BR"/>
+        </w:rPr>
+        <w:t xml:space="preserve">: </w:t>
       </w:r>
     </w:p>
     <w:p>
@@ -499,39 +706,27 @@
           <w:numId w:val="1"/>
         </w:numPr>
       </w:pPr>
-    </w:p>
-    <w:p>
-      <w:pPr>
-        <w:pStyle w:val="PargrafodaLista"/>
-        <w:ind w:left="2520"/>
-        <w:rPr>
-          <w:color w:val="FF0000"/>
-        </w:rPr>
-      </w:pPr>
-    </w:p>
-    <w:p>
-      <w:pPr>
-        <w:pStyle w:val="PargrafodaLista"/>
-        <w:numPr>
-          <w:ilvl w:val="2"/>
-          <w:numId w:val="1"/>
-        </w:numPr>
-        <w:rPr>
-          <w:lang w:val="pt-BR"/>
-        </w:rPr>
-      </w:pPr>
-      <w:r>
-        <w:rPr>
-          <w:lang w:val="pt-BR"/>
-        </w:rPr>
-        <w:t>Sucesso na compilação</w:t>
-      </w:r>
-      <w:r>
-        <w:rPr>
-          <w:lang w:val="pt-BR"/>
-        </w:rPr>
-        <w:t xml:space="preserve">: </w:t>
-      </w:r>
+      <w:proofErr w:type="spellStart"/>
+      <w:r>
+        <w:t>parsecmgmt</w:t>
+      </w:r>
+      <w:proofErr w:type="spellEnd"/>
+      <w:r>
+        <w:t xml:space="preserve"> -a build -p </w:t>
+      </w:r>
+      <w:proofErr w:type="spellStart"/>
+      <w:r>
+        <w:t>openmp</w:t>
+      </w:r>
+      <w:proofErr w:type="spellEnd"/>
+      <w:r>
+        <w:t xml:space="preserve"> -c </w:t>
+      </w:r>
+      <w:proofErr w:type="spellStart"/>
+      <w:r>
+        <w:t>gcc-openmp</w:t>
+      </w:r>
+      <w:proofErr w:type="spellEnd"/>
     </w:p>
     <w:p>
       <w:pPr>
@@ -551,7 +746,7 @@
       </w:r>
       <w:proofErr w:type="spellStart"/>
       <w:r>
-        <w:t>openmp</w:t>
+        <w:t>gsl</w:t>
       </w:r>
       <w:proofErr w:type="spellEnd"/>
       <w:r>
@@ -559,9 +754,12 @@
       </w:r>
       <w:proofErr w:type="spellStart"/>
       <w:r>
-        <w:t>gcc-openmp</w:t>
+        <w:t>gcc</w:t>
       </w:r>
       <w:proofErr w:type="spellEnd"/>
+      <w:r>
+        <w:t>-serial</w:t>
+      </w:r>
     </w:p>
     <w:p>
       <w:pPr>
@@ -581,20 +779,17 @@
       </w:r>
       <w:proofErr w:type="spellStart"/>
       <w:r>
-        <w:t>gsl</w:t>
+        <w:t>tbblib</w:t>
       </w:r>
       <w:proofErr w:type="spellEnd"/>
       <w:r>
-        <w:t xml:space="preserve"> -c </w:t>
+        <w:t xml:space="preserve">  -c </w:t>
       </w:r>
       <w:proofErr w:type="spellStart"/>
       <w:r>
-        <w:t>gcc</w:t>
+        <w:t>gcc-tbb</w:t>
       </w:r>
       <w:proofErr w:type="spellEnd"/>
-      <w:r>
-        <w:t>-serial</w:t>
-      </w:r>
     </w:p>
     <w:p>
       <w:pPr>
@@ -605,22 +800,27 @@
         </w:numPr>
       </w:pPr>
       <w:proofErr w:type="spellStart"/>
-      <w:proofErr w:type="gramStart"/>
       <w:r>
         <w:t>parsecmgmt</w:t>
       </w:r>
       <w:proofErr w:type="spellEnd"/>
-      <w:proofErr w:type="gramEnd"/>
-      <w:r>
-        <w:t xml:space="preserve"> -a build -p splash2</w:t>
-      </w:r>
-      <w:r>
-        <w:t xml:space="preserve"> ???????????</w:t>
+      <w:r>
+        <w:t xml:space="preserve"> -a build -p </w:t>
+      </w:r>
+      <w:r>
+        <w:t xml:space="preserve">hooks -c </w:t>
+      </w:r>
+      <w:proofErr w:type="spellStart"/>
+      <w:r>
+        <w:t>gcc</w:t>
+      </w:r>
+      <w:proofErr w:type="spellEnd"/>
+      <w:r>
+        <w:t xml:space="preserve">-hooks </w:t>
       </w:r>
     </w:p>
     <w:p/>
     <w:p/>
-    <w:p/>
     <w:p>
       <w:pPr>
         <w:rPr>
@@ -647,11 +847,81 @@
     </w:p>
     <w:p>
       <w:pPr>
-        <w:rPr>
-          <w:b/>
-          <w:sz w:val="28"/>
-        </w:rPr>
-      </w:pPr>
+        <w:pStyle w:val="PargrafodaLista"/>
+        <w:numPr>
+          <w:ilvl w:val="0"/>
+          <w:numId w:val="6"/>
+        </w:numPr>
+      </w:pPr>
+      <w:proofErr w:type="spellStart"/>
+      <w:r>
+        <w:t>Acessar</w:t>
+      </w:r>
+      <w:proofErr w:type="spellEnd"/>
+      <w:r>
+        <w:t xml:space="preserve"> a pasta “parsec-3.0</w:t>
+      </w:r>
+    </w:p>
+    <w:p>
+      <w:pPr>
+        <w:pStyle w:val="PargrafodaLista"/>
+        <w:numPr>
+          <w:ilvl w:val="0"/>
+          <w:numId w:val="6"/>
+        </w:numPr>
+      </w:pPr>
+      <w:proofErr w:type="spellStart"/>
+      <w:r>
+        <w:t>Executar</w:t>
+      </w:r>
+      <w:proofErr w:type="spellEnd"/>
+      <w:r>
+        <w:t xml:space="preserve"> commando: source env.sh</w:t>
+      </w:r>
+    </w:p>
+    <w:p>
+      <w:pPr>
+        <w:pStyle w:val="PargrafodaLista"/>
+        <w:numPr>
+          <w:ilvl w:val="0"/>
+          <w:numId w:val="6"/>
+        </w:numPr>
+        <w:rPr>
+          <w:lang w:val="pt-BR"/>
+        </w:rPr>
+      </w:pPr>
+      <w:r>
+        <w:rPr>
+          <w:lang w:val="pt-BR"/>
+        </w:rPr>
+        <w:t xml:space="preserve">Utilizar arquivo README para referência aos pacotes e programas </w:t>
+      </w:r>
+    </w:p>
+    <w:p>
+      <w:pPr>
+        <w:pStyle w:val="PargrafodaLista"/>
+        <w:numPr>
+          <w:ilvl w:val="0"/>
+          <w:numId w:val="6"/>
+        </w:numPr>
+        <w:rPr>
+          <w:lang w:val="pt-BR"/>
+        </w:rPr>
+      </w:pPr>
+      <w:r>
+        <w:rPr>
+          <w:lang w:val="pt-BR"/>
+        </w:rPr>
+        <w:t>Executar as compilações conforme tabela abaixo</w:t>
+      </w:r>
+      <w:bookmarkStart w:id="0" w:name="_GoBack"/>
+      <w:bookmarkEnd w:id="0"/>
+      <w:r>
+        <w:rPr>
+          <w:lang w:val="pt-BR"/>
+        </w:rPr>
+        <w:t xml:space="preserve"> </w:t>
+      </w:r>
     </w:p>
     <w:tbl>
       <w:tblPr>
@@ -899,13 +1169,6 @@
             </w:r>
             <w:proofErr w:type="spellEnd"/>
           </w:p>
-          <w:p>
-            <w:pPr>
-              <w:rPr>
-                <w:sz w:val="20"/>
-              </w:rPr>
-            </w:pPr>
-          </w:p>
         </w:tc>
         <w:tc>
           <w:tcPr>
@@ -917,306 +1180,22 @@
                 <w:sz w:val="14"/>
               </w:rPr>
             </w:pPr>
-            <w:r>
-              <w:rPr>
-                <w:sz w:val="14"/>
-              </w:rPr>
-              <w:t xml:space="preserve">make[3]: *** [Makefile:282: </w:t>
-            </w:r>
-            <w:proofErr w:type="spellStart"/>
-            <w:r>
-              <w:rPr>
-                <w:sz w:val="14"/>
-              </w:rPr>
-              <w:t>Thread.lo</w:t>
-            </w:r>
-            <w:proofErr w:type="spellEnd"/>
-            <w:r>
-              <w:rPr>
-                <w:sz w:val="14"/>
-              </w:rPr>
-              <w:t>] Error 1</w:t>
-            </w:r>
-          </w:p>
-          <w:p>
-            <w:pPr>
-              <w:rPr>
-                <w:sz w:val="14"/>
-              </w:rPr>
-            </w:pPr>
-            <w:r>
-              <w:rPr>
-                <w:sz w:val="14"/>
-              </w:rPr>
-              <w:t>make[3]: Leaving directory '/usr/local/parsec-3.0/pkgs/apps/bodytrack/obj/amd64-linux.gcc/TrackingBenchmark/threads'</w:t>
-            </w:r>
-          </w:p>
-          <w:p>
-            <w:pPr>
-              <w:rPr>
-                <w:sz w:val="14"/>
-              </w:rPr>
-            </w:pPr>
-            <w:r>
-              <w:rPr>
-                <w:sz w:val="14"/>
-              </w:rPr>
-              <w:t>make[2]: *** [Makefile:376: all-recursive] Error 1</w:t>
-            </w:r>
-          </w:p>
-          <w:p>
-            <w:pPr>
-              <w:rPr>
-                <w:sz w:val="14"/>
-              </w:rPr>
-            </w:pPr>
-            <w:r>
-              <w:rPr>
-                <w:sz w:val="14"/>
-              </w:rPr>
-              <w:t>make[2]: Leaving directory '/usr/local/parsec-3.0/pkgs/apps/bodytrack/obj/amd64-linux.gcc/TrackingBenchmark'</w:t>
-            </w:r>
-          </w:p>
-          <w:p>
-            <w:pPr>
-              <w:rPr>
-                <w:sz w:val="14"/>
-              </w:rPr>
-            </w:pPr>
-            <w:r>
-              <w:rPr>
-                <w:sz w:val="14"/>
-              </w:rPr>
-              <w:t>make[1]: *** [Makefile:258: all-recursive] Error 1</w:t>
-            </w:r>
-          </w:p>
-          <w:p>
-            <w:pPr>
-              <w:rPr>
-                <w:sz w:val="14"/>
-              </w:rPr>
-            </w:pPr>
-            <w:r>
-              <w:rPr>
-                <w:sz w:val="14"/>
-              </w:rPr>
-              <w:t>make[1]: Leaving directory '/</w:t>
-            </w:r>
-            <w:proofErr w:type="spellStart"/>
-            <w:r>
-              <w:rPr>
-                <w:sz w:val="14"/>
-              </w:rPr>
-              <w:t>usr</w:t>
-            </w:r>
-            <w:proofErr w:type="spellEnd"/>
-            <w:r>
-              <w:rPr>
-                <w:sz w:val="14"/>
-              </w:rPr>
-              <w:t>/local/parsec-3.0/</w:t>
-            </w:r>
-            <w:proofErr w:type="spellStart"/>
-            <w:r>
-              <w:rPr>
-                <w:sz w:val="14"/>
-              </w:rPr>
-              <w:t>pkgs</w:t>
-            </w:r>
-            <w:proofErr w:type="spellEnd"/>
-            <w:r>
-              <w:rPr>
-                <w:sz w:val="14"/>
-              </w:rPr>
-              <w:t>/apps/</w:t>
-            </w:r>
-            <w:proofErr w:type="spellStart"/>
-            <w:r>
-              <w:rPr>
-                <w:sz w:val="14"/>
-              </w:rPr>
-              <w:t>bodytrack</w:t>
-            </w:r>
-            <w:proofErr w:type="spellEnd"/>
-            <w:r>
-              <w:rPr>
-                <w:sz w:val="14"/>
-              </w:rPr>
-              <w:t>/</w:t>
-            </w:r>
-            <w:proofErr w:type="spellStart"/>
-            <w:r>
-              <w:rPr>
-                <w:sz w:val="14"/>
-              </w:rPr>
-              <w:t>obj</w:t>
-            </w:r>
-            <w:proofErr w:type="spellEnd"/>
-            <w:r>
-              <w:rPr>
-                <w:sz w:val="14"/>
-              </w:rPr>
-              <w:t>/amd64-linux.gcc'</w:t>
-            </w:r>
-          </w:p>
-          <w:p>
-            <w:pPr>
-              <w:rPr>
-                <w:sz w:val="14"/>
-              </w:rPr>
-            </w:pPr>
-            <w:r>
-              <w:rPr>
-                <w:sz w:val="14"/>
-              </w:rPr>
-              <w:t>make: *** [Makefile:187: all] Error 2</w:t>
-            </w:r>
-          </w:p>
-          <w:p>
-            <w:pPr>
-              <w:rPr>
-                <w:sz w:val="14"/>
-              </w:rPr>
-            </w:pPr>
-            <w:r>
-              <w:rPr>
-                <w:sz w:val="14"/>
-              </w:rPr>
-              <w:t>[PARSEC] Error: '</w:t>
-            </w:r>
-            <w:proofErr w:type="spellStart"/>
-            <w:r>
-              <w:rPr>
-                <w:sz w:val="14"/>
-              </w:rPr>
-              <w:t>env</w:t>
-            </w:r>
-            <w:proofErr w:type="spellEnd"/>
-            <w:r>
-              <w:rPr>
-                <w:sz w:val="14"/>
-              </w:rPr>
-              <w:t xml:space="preserve"> CXXFLAGS=-O3 -g -</w:t>
-            </w:r>
-            <w:proofErr w:type="spellStart"/>
-            <w:r>
-              <w:rPr>
-                <w:sz w:val="14"/>
-              </w:rPr>
-              <w:t>funroll</w:t>
-            </w:r>
-            <w:proofErr w:type="spellEnd"/>
-            <w:r>
-              <w:rPr>
-                <w:sz w:val="14"/>
-              </w:rPr>
-              <w:t>-loops -</w:t>
-            </w:r>
-            <w:proofErr w:type="spellStart"/>
-            <w:r>
-              <w:rPr>
-                <w:sz w:val="14"/>
-              </w:rPr>
-              <w:t>fprefetch</w:t>
-            </w:r>
-            <w:proofErr w:type="spellEnd"/>
-            <w:r>
-              <w:rPr>
-                <w:sz w:val="14"/>
-              </w:rPr>
-              <w:t>-loop-arrays -</w:t>
-            </w:r>
-            <w:proofErr w:type="spellStart"/>
-            <w:r>
-              <w:rPr>
-                <w:sz w:val="14"/>
-              </w:rPr>
-              <w:t>fpermissive</w:t>
-            </w:r>
-            <w:proofErr w:type="spellEnd"/>
-            <w:r>
-              <w:rPr>
-                <w:sz w:val="14"/>
-              </w:rPr>
-              <w:t xml:space="preserve"> -</w:t>
-            </w:r>
-            <w:proofErr w:type="spellStart"/>
-            <w:r>
-              <w:rPr>
-                <w:sz w:val="14"/>
-              </w:rPr>
-              <w:t>fno</w:t>
-            </w:r>
-            <w:proofErr w:type="spellEnd"/>
-            <w:r>
-              <w:rPr>
-                <w:sz w:val="14"/>
-              </w:rPr>
-              <w:t>-exceptions -static-</w:t>
-            </w:r>
-            <w:proofErr w:type="spellStart"/>
-            <w:r>
-              <w:rPr>
-                <w:sz w:val="14"/>
-              </w:rPr>
-              <w:t>libgcc</w:t>
-            </w:r>
-            <w:proofErr w:type="spellEnd"/>
-            <w:r>
-              <w:rPr>
-                <w:sz w:val="14"/>
-              </w:rPr>
-              <w:t xml:space="preserve"> -</w:t>
-            </w:r>
-            <w:proofErr w:type="spellStart"/>
-            <w:r>
-              <w:rPr>
-                <w:sz w:val="14"/>
-              </w:rPr>
-              <w:t>Wl</w:t>
-            </w:r>
-            <w:proofErr w:type="spellEnd"/>
-            <w:r>
-              <w:rPr>
-                <w:sz w:val="14"/>
-              </w:rPr>
-              <w:t>,--hash-style=both,--as-needed -DPARSEC_VERSION=3.0-beta-20150206 -</w:t>
-            </w:r>
-            <w:proofErr w:type="spellStart"/>
-            <w:r>
-              <w:rPr>
-                <w:sz w:val="14"/>
-              </w:rPr>
-              <w:t>fexceptions</w:t>
-            </w:r>
-            <w:proofErr w:type="spellEnd"/>
-            <w:r>
-              <w:rPr>
-                <w:sz w:val="14"/>
-              </w:rPr>
-              <w:t xml:space="preserve"> /</w:t>
-            </w:r>
-            <w:proofErr w:type="spellStart"/>
-            <w:r>
-              <w:rPr>
-                <w:sz w:val="14"/>
-              </w:rPr>
-              <w:t>usr</w:t>
-            </w:r>
-            <w:proofErr w:type="spellEnd"/>
-            <w:r>
-              <w:rPr>
-                <w:sz w:val="14"/>
-              </w:rPr>
-              <w:t>/bin/make' failed.</w:t>
-            </w:r>
-          </w:p>
-          <w:p>
-            <w:pPr>
-              <w:rPr>
-                <w:sz w:val="14"/>
-              </w:rPr>
-            </w:pPr>
+            <w:proofErr w:type="spellStart"/>
+            <w:r>
+              <w:t>Compilou</w:t>
+            </w:r>
+            <w:proofErr w:type="spellEnd"/>
+            <w:r>
+              <w:t xml:space="preserve"> com </w:t>
+            </w:r>
+            <w:proofErr w:type="spellStart"/>
+            <w:r>
+              <w:t>sucesso</w:t>
+            </w:r>
+            <w:proofErr w:type="spellEnd"/>
+            <w:r>
+              <w:t>.</w:t>
+            </w:r>
           </w:p>
         </w:tc>
       </w:tr>
@@ -1354,67 +1333,67 @@
               <w:rPr>
                 <w:sz w:val="14"/>
               </w:rPr>
+              <w:t>make[</w:t>
+            </w:r>
+            <w:proofErr w:type="gramEnd"/>
+            <w:r>
+              <w:rPr>
+                <w:sz w:val="14"/>
+              </w:rPr>
+              <w:t>1]: *** No rule to make target '/usr/local/parsec-3.0/pkgs/apps/facesim/obj/amd64-linux.gcc/lib/libPhysBAM.a', needed by '</w:t>
+            </w:r>
+            <w:proofErr w:type="spellStart"/>
+            <w:r>
+              <w:rPr>
+                <w:sz w:val="14"/>
+              </w:rPr>
+              <w:t>facesim</w:t>
+            </w:r>
+            <w:proofErr w:type="spellEnd"/>
+            <w:r>
+              <w:rPr>
+                <w:sz w:val="14"/>
+              </w:rPr>
+              <w:t>'.  Stop.</w:t>
+            </w:r>
+          </w:p>
+          <w:p>
+            <w:pPr>
+              <w:rPr>
+                <w:sz w:val="14"/>
+              </w:rPr>
+            </w:pPr>
+            <w:r>
+              <w:rPr>
+                <w:sz w:val="14"/>
+              </w:rPr>
+              <w:t>make[1]: Leaving directory '/usr/local/parsec-3.0/pkgs/apps/facesim/obj/amd64-linux.gcc/Benchmarks/facesim'</w:t>
+            </w:r>
+          </w:p>
+          <w:p>
+            <w:pPr>
+              <w:rPr>
+                <w:sz w:val="14"/>
+              </w:rPr>
+            </w:pPr>
+            <w:r>
+              <w:rPr>
+                <w:sz w:val="14"/>
+              </w:rPr>
+              <w:t>make: *** [Makefile:16: all] Error 2</w:t>
+            </w:r>
+          </w:p>
+          <w:p>
+            <w:pPr>
+              <w:rPr>
+                <w:sz w:val="14"/>
+              </w:rPr>
+            </w:pPr>
+            <w:r>
+              <w:rPr>
+                <w:sz w:val="14"/>
+              </w:rPr>
               <w:lastRenderedPageBreak/>
-              <w:t>make[</w:t>
-            </w:r>
-            <w:proofErr w:type="gramEnd"/>
-            <w:r>
-              <w:rPr>
-                <w:sz w:val="14"/>
-              </w:rPr>
-              <w:t>1]: *** No rule to make target '/usr/local/parsec-3.0/pkgs/apps/facesim/obj/amd64-linux.gcc/lib/libPhysBAM.a', needed by '</w:t>
-            </w:r>
-            <w:proofErr w:type="spellStart"/>
-            <w:r>
-              <w:rPr>
-                <w:sz w:val="14"/>
-              </w:rPr>
-              <w:t>facesim</w:t>
-            </w:r>
-            <w:proofErr w:type="spellEnd"/>
-            <w:r>
-              <w:rPr>
-                <w:sz w:val="14"/>
-              </w:rPr>
-              <w:t>'.  Stop.</w:t>
-            </w:r>
-          </w:p>
-          <w:p>
-            <w:pPr>
-              <w:rPr>
-                <w:sz w:val="14"/>
-              </w:rPr>
-            </w:pPr>
-            <w:r>
-              <w:rPr>
-                <w:sz w:val="14"/>
-              </w:rPr>
-              <w:t>make[1]: Leaving directory '/usr/local/parsec-3.0/pkgs/apps/facesim/obj/amd64-linux.gcc/Benchmarks/facesim'</w:t>
-            </w:r>
-          </w:p>
-          <w:p>
-            <w:pPr>
-              <w:rPr>
-                <w:sz w:val="14"/>
-              </w:rPr>
-            </w:pPr>
-            <w:r>
-              <w:rPr>
-                <w:sz w:val="14"/>
-              </w:rPr>
-              <w:t>make: *** [Makefile:16: all] Error 2</w:t>
-            </w:r>
-          </w:p>
-          <w:p>
-            <w:pPr>
-              <w:rPr>
-                <w:sz w:val="14"/>
-              </w:rPr>
-            </w:pPr>
-            <w:r>
-              <w:rPr>
-                <w:sz w:val="14"/>
-              </w:rPr>
               <w:t>[PARSEC] Error: '</w:t>
             </w:r>
             <w:proofErr w:type="spellStart"/>
@@ -1499,7 +1478,35 @@
               <w:rPr>
                 <w:sz w:val="14"/>
               </w:rPr>
-              <w:t>-exceptions -static-</w:t>
+              <w:t>-exceptions -</w:t>
+            </w:r>
+            <w:proofErr w:type="spellStart"/>
+            <w:r>
+              <w:rPr>
+                <w:sz w:val="14"/>
+              </w:rPr>
+              <w:t>std</w:t>
+            </w:r>
+            <w:proofErr w:type="spellEnd"/>
+            <w:r>
+              <w:rPr>
+                <w:sz w:val="14"/>
+              </w:rPr>
+              <w:t>=</w:t>
+            </w:r>
+            <w:proofErr w:type="spellStart"/>
+            <w:r>
+              <w:rPr>
+                <w:sz w:val="14"/>
+              </w:rPr>
+              <w:t>c++</w:t>
+            </w:r>
+            <w:proofErr w:type="spellEnd"/>
+            <w:r>
+              <w:rPr>
+                <w:sz w:val="14"/>
+              </w:rPr>
+              <w:t>11 -static-</w:t>
             </w:r>
             <w:proofErr w:type="spellStart"/>
             <w:r>
@@ -1779,6 +1786,12 @@
               <w:t>/bin/make' failed.</w:t>
             </w:r>
             <w:proofErr w:type="gramEnd"/>
+            <w:r>
+              <w:rPr>
+                <w:sz w:val="14"/>
+              </w:rPr>
+              <w:t xml:space="preserve"> </w:t>
+            </w:r>
           </w:p>
           <w:p>
             <w:pPr>
@@ -2628,47 +2641,6 @@
             <w:r>
               <w:t>.</w:t>
             </w:r>
-          </w:p>
-        </w:tc>
-      </w:tr>
-      <w:tr>
-        <w:trPr>
-          <w:jc w:val="center"/>
-        </w:trPr>
-        <w:tc>
-          <w:tcPr>
-            <w:tcW w:w="1352" w:type="dxa"/>
-          </w:tcPr>
-          <w:p>
-            <w:pPr>
-              <w:rPr>
-                <w:sz w:val="20"/>
-              </w:rPr>
-            </w:pPr>
-          </w:p>
-        </w:tc>
-        <w:tc>
-          <w:tcPr>
-            <w:tcW w:w="3275" w:type="dxa"/>
-          </w:tcPr>
-          <w:p>
-            <w:pPr>
-              <w:rPr>
-                <w:sz w:val="20"/>
-              </w:rPr>
-            </w:pPr>
-          </w:p>
-        </w:tc>
-        <w:tc>
-          <w:tcPr>
-            <w:tcW w:w="5988" w:type="dxa"/>
-          </w:tcPr>
-          <w:p>
-            <w:pPr>
-              <w:rPr>
-                <w:sz w:val="14"/>
-              </w:rPr>
-            </w:pPr>
           </w:p>
         </w:tc>
       </w:tr>
@@ -3038,7 +3010,6 @@
                 <w:sz w:val="18"/>
               </w:rPr>
             </w:pPr>
-            <w:bookmarkStart w:id="0" w:name="_GoBack" w:colFirst="0" w:colLast="1"/>
             <w:proofErr w:type="spellStart"/>
             <w:r>
               <w:rPr>
@@ -3713,6 +3684,204 @@
               <w:rPr>
                 <w:sz w:val="18"/>
               </w:rPr>
+              <w:t>vips</w:t>
+            </w:r>
+            <w:proofErr w:type="spellEnd"/>
+          </w:p>
+        </w:tc>
+        <w:tc>
+          <w:tcPr>
+            <w:tcW w:w="3775" w:type="dxa"/>
+          </w:tcPr>
+          <w:p>
+            <w:pPr>
+              <w:spacing w:before="120" w:after="120"/>
+              <w:rPr>
+                <w:sz w:val="18"/>
+              </w:rPr>
+            </w:pPr>
+            <w:proofErr w:type="spellStart"/>
+            <w:r>
+              <w:rPr>
+                <w:sz w:val="18"/>
+              </w:rPr>
+              <w:t>parsecmgmt</w:t>
+            </w:r>
+            <w:proofErr w:type="spellEnd"/>
+            <w:r>
+              <w:rPr>
+                <w:sz w:val="18"/>
+              </w:rPr>
+              <w:t xml:space="preserve"> -a run -p </w:t>
+            </w:r>
+            <w:proofErr w:type="spellStart"/>
+            <w:r>
+              <w:rPr>
+                <w:sz w:val="18"/>
+              </w:rPr>
+              <w:t>vips</w:t>
+            </w:r>
+            <w:proofErr w:type="spellEnd"/>
+            <w:r>
+              <w:rPr>
+                <w:sz w:val="18"/>
+              </w:rPr>
+              <w:t xml:space="preserve"> -</w:t>
+            </w:r>
+            <w:proofErr w:type="spellStart"/>
+            <w:r>
+              <w:rPr>
+                <w:sz w:val="18"/>
+              </w:rPr>
+              <w:t>i</w:t>
+            </w:r>
+            <w:proofErr w:type="spellEnd"/>
+            <w:r>
+              <w:rPr>
+                <w:sz w:val="18"/>
+              </w:rPr>
+              <w:t xml:space="preserve"> </w:t>
+            </w:r>
+            <w:proofErr w:type="spellStart"/>
+            <w:r>
+              <w:rPr>
+                <w:sz w:val="18"/>
+              </w:rPr>
+              <w:t>simsmall</w:t>
+            </w:r>
+            <w:proofErr w:type="spellEnd"/>
+          </w:p>
+        </w:tc>
+        <w:tc>
+          <w:tcPr>
+            <w:tcW w:w="2165" w:type="dxa"/>
+          </w:tcPr>
+          <w:p>
+            <w:pPr>
+              <w:spacing w:before="120" w:after="120"/>
+              <w:rPr>
+                <w:sz w:val="18"/>
+              </w:rPr>
+            </w:pPr>
+          </w:p>
+        </w:tc>
+      </w:tr>
+      <w:tr>
+        <w:tc>
+          <w:tcPr>
+            <w:tcW w:w="3775" w:type="dxa"/>
+          </w:tcPr>
+          <w:p>
+            <w:pPr>
+              <w:spacing w:before="120" w:after="120"/>
+              <w:rPr>
+                <w:sz w:val="18"/>
+              </w:rPr>
+            </w:pPr>
+            <w:proofErr w:type="spellStart"/>
+            <w:r>
+              <w:rPr>
+                <w:sz w:val="18"/>
+              </w:rPr>
+              <w:t>vips</w:t>
+            </w:r>
+            <w:proofErr w:type="spellEnd"/>
+          </w:p>
+        </w:tc>
+        <w:tc>
+          <w:tcPr>
+            <w:tcW w:w="3775" w:type="dxa"/>
+          </w:tcPr>
+          <w:p>
+            <w:pPr>
+              <w:spacing w:before="120" w:after="120"/>
+              <w:rPr>
+                <w:sz w:val="18"/>
+              </w:rPr>
+            </w:pPr>
+            <w:proofErr w:type="spellStart"/>
+            <w:r>
+              <w:rPr>
+                <w:sz w:val="18"/>
+              </w:rPr>
+              <w:t>parsecmgmt</w:t>
+            </w:r>
+            <w:proofErr w:type="spellEnd"/>
+            <w:r>
+              <w:rPr>
+                <w:sz w:val="18"/>
+              </w:rPr>
+              <w:t xml:space="preserve"> -a run -p </w:t>
+            </w:r>
+            <w:proofErr w:type="spellStart"/>
+            <w:r>
+              <w:rPr>
+                <w:sz w:val="18"/>
+              </w:rPr>
+              <w:t>vips</w:t>
+            </w:r>
+            <w:proofErr w:type="spellEnd"/>
+            <w:r>
+              <w:rPr>
+                <w:sz w:val="18"/>
+              </w:rPr>
+              <w:t xml:space="preserve"> -</w:t>
+            </w:r>
+            <w:proofErr w:type="spellStart"/>
+            <w:r>
+              <w:rPr>
+                <w:sz w:val="18"/>
+              </w:rPr>
+              <w:t>i</w:t>
+            </w:r>
+            <w:proofErr w:type="spellEnd"/>
+            <w:r>
+              <w:rPr>
+                <w:sz w:val="18"/>
+              </w:rPr>
+              <w:t xml:space="preserve"> </w:t>
+            </w:r>
+            <w:proofErr w:type="spellStart"/>
+            <w:r>
+              <w:rPr>
+                <w:sz w:val="18"/>
+              </w:rPr>
+              <w:t>simlarge</w:t>
+            </w:r>
+            <w:proofErr w:type="spellEnd"/>
+          </w:p>
+        </w:tc>
+        <w:tc>
+          <w:tcPr>
+            <w:tcW w:w="2165" w:type="dxa"/>
+          </w:tcPr>
+          <w:p>
+            <w:pPr>
+              <w:spacing w:before="120" w:after="120"/>
+              <w:rPr>
+                <w:sz w:val="18"/>
+              </w:rPr>
+            </w:pPr>
+          </w:p>
+        </w:tc>
+      </w:tr>
+      <w:tr>
+        <w:tc>
+          <w:tcPr>
+            <w:tcW w:w="3775" w:type="dxa"/>
+          </w:tcPr>
+          <w:p>
+            <w:pPr>
+              <w:spacing w:before="120" w:after="120"/>
+              <w:rPr>
+                <w:sz w:val="18"/>
+              </w:rPr>
+            </w:pPr>
+            <w:proofErr w:type="spellStart"/>
+            <w:r>
+              <w:rPr>
+                <w:sz w:val="18"/>
+              </w:rPr>
               <w:lastRenderedPageBreak/>
               <w:t>vips</w:t>
             </w:r>
@@ -3770,16 +3939,8 @@
               <w:rPr>
                 <w:sz w:val="18"/>
               </w:rPr>
-              <w:t xml:space="preserve"> </w:t>
-            </w:r>
-            <w:proofErr w:type="spellStart"/>
-            <w:r>
-              <w:rPr>
-                <w:sz w:val="18"/>
-              </w:rPr>
-              <w:t>simsmall</w:t>
-            </w:r>
-            <w:proofErr w:type="spellEnd"/>
+              <w:t xml:space="preserve"> native</w:t>
+            </w:r>
           </w:p>
         </w:tc>
         <w:tc>
@@ -3796,197 +3957,6 @@
           </w:p>
         </w:tc>
       </w:tr>
-      <w:tr>
-        <w:tc>
-          <w:tcPr>
-            <w:tcW w:w="3775" w:type="dxa"/>
-          </w:tcPr>
-          <w:p>
-            <w:pPr>
-              <w:spacing w:before="120" w:after="120"/>
-              <w:rPr>
-                <w:sz w:val="18"/>
-              </w:rPr>
-            </w:pPr>
-            <w:proofErr w:type="spellStart"/>
-            <w:r>
-              <w:rPr>
-                <w:sz w:val="18"/>
-              </w:rPr>
-              <w:t>vips</w:t>
-            </w:r>
-            <w:proofErr w:type="spellEnd"/>
-          </w:p>
-        </w:tc>
-        <w:tc>
-          <w:tcPr>
-            <w:tcW w:w="3775" w:type="dxa"/>
-          </w:tcPr>
-          <w:p>
-            <w:pPr>
-              <w:spacing w:before="120" w:after="120"/>
-              <w:rPr>
-                <w:sz w:val="18"/>
-              </w:rPr>
-            </w:pPr>
-            <w:proofErr w:type="spellStart"/>
-            <w:r>
-              <w:rPr>
-                <w:sz w:val="18"/>
-              </w:rPr>
-              <w:t>parsecmgmt</w:t>
-            </w:r>
-            <w:proofErr w:type="spellEnd"/>
-            <w:r>
-              <w:rPr>
-                <w:sz w:val="18"/>
-              </w:rPr>
-              <w:t xml:space="preserve"> -a run -p </w:t>
-            </w:r>
-            <w:proofErr w:type="spellStart"/>
-            <w:r>
-              <w:rPr>
-                <w:sz w:val="18"/>
-              </w:rPr>
-              <w:t>vips</w:t>
-            </w:r>
-            <w:proofErr w:type="spellEnd"/>
-            <w:r>
-              <w:rPr>
-                <w:sz w:val="18"/>
-              </w:rPr>
-              <w:t xml:space="preserve"> -</w:t>
-            </w:r>
-            <w:proofErr w:type="spellStart"/>
-            <w:r>
-              <w:rPr>
-                <w:sz w:val="18"/>
-              </w:rPr>
-              <w:t>i</w:t>
-            </w:r>
-            <w:proofErr w:type="spellEnd"/>
-            <w:r>
-              <w:rPr>
-                <w:sz w:val="18"/>
-              </w:rPr>
-              <w:t xml:space="preserve"> </w:t>
-            </w:r>
-            <w:proofErr w:type="spellStart"/>
-            <w:r>
-              <w:rPr>
-                <w:sz w:val="18"/>
-              </w:rPr>
-              <w:t>simlarge</w:t>
-            </w:r>
-            <w:proofErr w:type="spellEnd"/>
-          </w:p>
-        </w:tc>
-        <w:tc>
-          <w:tcPr>
-            <w:tcW w:w="2165" w:type="dxa"/>
-          </w:tcPr>
-          <w:p>
-            <w:pPr>
-              <w:spacing w:before="120" w:after="120"/>
-              <w:rPr>
-                <w:sz w:val="18"/>
-              </w:rPr>
-            </w:pPr>
-          </w:p>
-        </w:tc>
-      </w:tr>
-      <w:tr>
-        <w:tc>
-          <w:tcPr>
-            <w:tcW w:w="3775" w:type="dxa"/>
-          </w:tcPr>
-          <w:p>
-            <w:pPr>
-              <w:spacing w:before="120" w:after="120"/>
-              <w:rPr>
-                <w:sz w:val="18"/>
-              </w:rPr>
-            </w:pPr>
-            <w:proofErr w:type="spellStart"/>
-            <w:r>
-              <w:rPr>
-                <w:sz w:val="18"/>
-              </w:rPr>
-              <w:t>vips</w:t>
-            </w:r>
-            <w:proofErr w:type="spellEnd"/>
-          </w:p>
-        </w:tc>
-        <w:tc>
-          <w:tcPr>
-            <w:tcW w:w="3775" w:type="dxa"/>
-          </w:tcPr>
-          <w:p>
-            <w:pPr>
-              <w:spacing w:before="120" w:after="120"/>
-              <w:rPr>
-                <w:sz w:val="18"/>
-              </w:rPr>
-            </w:pPr>
-            <w:proofErr w:type="spellStart"/>
-            <w:r>
-              <w:rPr>
-                <w:sz w:val="18"/>
-              </w:rPr>
-              <w:t>parsecmgmt</w:t>
-            </w:r>
-            <w:proofErr w:type="spellEnd"/>
-            <w:r>
-              <w:rPr>
-                <w:sz w:val="18"/>
-              </w:rPr>
-              <w:t xml:space="preserve"> -a run -p </w:t>
-            </w:r>
-            <w:proofErr w:type="spellStart"/>
-            <w:r>
-              <w:rPr>
-                <w:sz w:val="18"/>
-              </w:rPr>
-              <w:t>vips</w:t>
-            </w:r>
-            <w:proofErr w:type="spellEnd"/>
-            <w:r>
-              <w:rPr>
-                <w:sz w:val="18"/>
-              </w:rPr>
-              <w:t xml:space="preserve"> -</w:t>
-            </w:r>
-            <w:proofErr w:type="spellStart"/>
-            <w:r>
-              <w:rPr>
-                <w:sz w:val="18"/>
-              </w:rPr>
-              <w:t>i</w:t>
-            </w:r>
-            <w:proofErr w:type="spellEnd"/>
-            <w:r>
-              <w:rPr>
-                <w:sz w:val="18"/>
-              </w:rPr>
-              <w:t xml:space="preserve"> native</w:t>
-            </w:r>
-          </w:p>
-        </w:tc>
-        <w:tc>
-          <w:tcPr>
-            <w:tcW w:w="2165" w:type="dxa"/>
-          </w:tcPr>
-          <w:p>
-            <w:pPr>
-              <w:spacing w:before="120" w:after="120"/>
-              <w:rPr>
-                <w:sz w:val="18"/>
-              </w:rPr>
-            </w:pPr>
-          </w:p>
-        </w:tc>
-      </w:tr>
-      <w:bookmarkEnd w:id="0"/>
     </w:tbl>
     <w:p/>
     <w:sectPr>
@@ -4290,6 +4260,119 @@
     </w:lvl>
   </w:abstractNum>
   <w:abstractNum w:abstractNumId="3" w15:restartNumberingAfterBreak="0">
+    <w:nsid w:val="5C7C4903"/>
+    <w:multiLevelType w:val="hybridMultilevel"/>
+    <w:tmpl w:val="6B9E13BC"/>
+    <w:lvl w:ilvl="0" w:tplc="04090001">
+      <w:start w:val="1"/>
+      <w:numFmt w:val="bullet"/>
+      <w:lvlText w:val=""/>
+      <w:lvlJc w:val="left"/>
+      <w:pPr>
+        <w:ind w:left="720" w:hanging="360"/>
+      </w:pPr>
+      <w:rPr>
+        <w:rFonts w:ascii="Symbol" w:hAnsi="Symbol" w:hint="default"/>
+      </w:rPr>
+    </w:lvl>
+    <w:lvl w:ilvl="1" w:tplc="04090003" w:tentative="1">
+      <w:start w:val="1"/>
+      <w:numFmt w:val="bullet"/>
+      <w:lvlText w:val="o"/>
+      <w:lvlJc w:val="left"/>
+      <w:pPr>
+        <w:ind w:left="1440" w:hanging="360"/>
+      </w:pPr>
+      <w:rPr>
+        <w:rFonts w:ascii="Courier New" w:hAnsi="Courier New" w:cs="Courier New" w:hint="default"/>
+      </w:rPr>
+    </w:lvl>
+    <w:lvl w:ilvl="2" w:tplc="04090005" w:tentative="1">
+      <w:start w:val="1"/>
+      <w:numFmt w:val="bullet"/>
+      <w:lvlText w:val=""/>
+      <w:lvlJc w:val="left"/>
+      <w:pPr>
+        <w:ind w:left="2160" w:hanging="360"/>
+      </w:pPr>
+      <w:rPr>
+        <w:rFonts w:ascii="Wingdings" w:hAnsi="Wingdings" w:hint="default"/>
+      </w:rPr>
+    </w:lvl>
+    <w:lvl w:ilvl="3" w:tplc="04090001" w:tentative="1">
+      <w:start w:val="1"/>
+      <w:numFmt w:val="bullet"/>
+      <w:lvlText w:val=""/>
+      <w:lvlJc w:val="left"/>
+      <w:pPr>
+        <w:ind w:left="2880" w:hanging="360"/>
+      </w:pPr>
+      <w:rPr>
+        <w:rFonts w:ascii="Symbol" w:hAnsi="Symbol" w:hint="default"/>
+      </w:rPr>
+    </w:lvl>
+    <w:lvl w:ilvl="4" w:tplc="04090003" w:tentative="1">
+      <w:start w:val="1"/>
+      <w:numFmt w:val="bullet"/>
+      <w:lvlText w:val="o"/>
+      <w:lvlJc w:val="left"/>
+      <w:pPr>
+        <w:ind w:left="3600" w:hanging="360"/>
+      </w:pPr>
+      <w:rPr>
+        <w:rFonts w:ascii="Courier New" w:hAnsi="Courier New" w:cs="Courier New" w:hint="default"/>
+      </w:rPr>
+    </w:lvl>
+    <w:lvl w:ilvl="5" w:tplc="04090005" w:tentative="1">
+      <w:start w:val="1"/>
+      <w:numFmt w:val="bullet"/>
+      <w:lvlText w:val=""/>
+      <w:lvlJc w:val="left"/>
+      <w:pPr>
+        <w:ind w:left="4320" w:hanging="360"/>
+      </w:pPr>
+      <w:rPr>
+        <w:rFonts w:ascii="Wingdings" w:hAnsi="Wingdings" w:hint="default"/>
+      </w:rPr>
+    </w:lvl>
+    <w:lvl w:ilvl="6" w:tplc="04090001" w:tentative="1">
+      <w:start w:val="1"/>
+      <w:numFmt w:val="bullet"/>
+      <w:lvlText w:val=""/>
+      <w:lvlJc w:val="left"/>
+      <w:pPr>
+        <w:ind w:left="5040" w:hanging="360"/>
+      </w:pPr>
+      <w:rPr>
+        <w:rFonts w:ascii="Symbol" w:hAnsi="Symbol" w:hint="default"/>
+      </w:rPr>
+    </w:lvl>
+    <w:lvl w:ilvl="7" w:tplc="04090003" w:tentative="1">
+      <w:start w:val="1"/>
+      <w:numFmt w:val="bullet"/>
+      <w:lvlText w:val="o"/>
+      <w:lvlJc w:val="left"/>
+      <w:pPr>
+        <w:ind w:left="5760" w:hanging="360"/>
+      </w:pPr>
+      <w:rPr>
+        <w:rFonts w:ascii="Courier New" w:hAnsi="Courier New" w:cs="Courier New" w:hint="default"/>
+      </w:rPr>
+    </w:lvl>
+    <w:lvl w:ilvl="8" w:tplc="04090005" w:tentative="1">
+      <w:start w:val="1"/>
+      <w:numFmt w:val="bullet"/>
+      <w:lvlText w:val=""/>
+      <w:lvlJc w:val="left"/>
+      <w:pPr>
+        <w:ind w:left="6480" w:hanging="360"/>
+      </w:pPr>
+      <w:rPr>
+        <w:rFonts w:ascii="Wingdings" w:hAnsi="Wingdings" w:hint="default"/>
+      </w:rPr>
+    </w:lvl>
+  </w:abstractNum>
+  <w:abstractNum w:abstractNumId="4" w15:restartNumberingAfterBreak="0">
     <w:nsid w:val="62D53FCD"/>
     <w:multiLevelType w:val="hybridMultilevel"/>
     <w:tmpl w:val="C9F8D2D2"/>
@@ -4402,7 +4485,7 @@
       </w:rPr>
     </w:lvl>
   </w:abstractNum>
-  <w:abstractNum w:abstractNumId="4" w15:restartNumberingAfterBreak="0">
+  <w:abstractNum w:abstractNumId="5" w15:restartNumberingAfterBreak="0">
     <w:nsid w:val="6CDA28A3"/>
     <w:multiLevelType w:val="hybridMultilevel"/>
     <w:tmpl w:val="6AFA8D5E"/>
@@ -4495,13 +4578,16 @@
     <w:abstractNumId w:val="1"/>
   </w:num>
   <w:num w:numId="3">
-    <w:abstractNumId w:val="3"/>
+    <w:abstractNumId w:val="4"/>
   </w:num>
   <w:num w:numId="4">
     <w:abstractNumId w:val="2"/>
   </w:num>
   <w:num w:numId="5">
-    <w:abstractNumId w:val="4"/>
+    <w:abstractNumId w:val="5"/>
+  </w:num>
+  <w:num w:numId="6">
+    <w:abstractNumId w:val="3"/>
   </w:num>
 </w:numbering>
 </file>
@@ -4969,6 +5055,18 @@
       </w:tblBorders>
     </w:tblPr>
   </w:style>
+  <w:style w:type="character" w:styleId="HiperlinkVisitado">
+    <w:name w:val="FollowedHyperlink"/>
+    <w:basedOn w:val="Fontepargpadro"/>
+    <w:uiPriority w:val="99"/>
+    <w:semiHidden/>
+    <w:unhideWhenUsed/>
+    <w:rsid w:val="007A397E"/>
+    <w:rPr>
+      <w:color w:val="954F72" w:themeColor="followedHyperlink"/>
+      <w:u w:val="single"/>
+    </w:rPr>
+  </w:style>
 </w:styles>
 </file>
 
@@ -5231,4 +5329,16 @@
     </a:ext>
   </a:extLst>
 </a:theme>
+</file>
+
+<file path=customXml/item1.xml><?xml version="1.0" encoding="utf-8"?>
+<b:Sources xmlns:b="http://schemas.openxmlformats.org/officeDocument/2006/bibliography" xmlns="http://schemas.openxmlformats.org/officeDocument/2006/bibliography" SelectedStyle="\APASixthEditionOfficeOnline.xsl" StyleName="APA" Version="6"/>
+</file>
+
+<file path=customXml/itemProps1.xml><?xml version="1.0" encoding="utf-8"?>
+<ds:datastoreItem xmlns:ds="http://schemas.openxmlformats.org/officeDocument/2006/customXml" ds:itemID="{5339F15F-8DC2-41F1-B807-44AADEC518D4}">
+  <ds:schemaRefs>
+    <ds:schemaRef ds:uri="http://schemas.openxmlformats.org/officeDocument/2006/bibliography"/>
+  </ds:schemaRefs>
+</ds:datastoreItem>
 </file>
</xml_diff>